<commit_message>
Modificaciones a las especificaciones
</commit_message>
<xml_diff>
--- a/SAP - TECNOLOGIA/Especificacion de Casos de Uso/Especificacion CU.docx
+++ b/SAP - TECNOLOGIA/Especificacion de Casos de Uso/Especificacion CU.docx
@@ -357,6 +357,87 @@
                 <w:lang w:eastAsia="es-AR"/>
               </w:rPr>
             </w:pPr>
+            <w:r>
+              <w:rPr>
+                <w:rFonts w:ascii="Arial" w:eastAsia="Times New Roman" w:hAnsi="Arial" w:cs="Arial"/>
+                <w:sz w:val="20"/>
+                <w:szCs w:val="20"/>
+                <w:lang w:eastAsia="es-AR"/>
+              </w:rPr>
+              <w:t>RF01,</w:t>
+            </w:r>
+            <w:r>
+              <w:rPr>
+                <w:rFonts w:ascii="Arial" w:eastAsia="Times New Roman" w:hAnsi="Arial" w:cs="Arial"/>
+                <w:sz w:val="20"/>
+                <w:szCs w:val="20"/>
+                <w:lang w:eastAsia="es-AR"/>
+              </w:rPr>
+              <w:t xml:space="preserve"> </w:t>
+            </w:r>
+            <w:r>
+              <w:rPr>
+                <w:rFonts w:ascii="Arial" w:eastAsia="Times New Roman" w:hAnsi="Arial" w:cs="Arial"/>
+                <w:sz w:val="20"/>
+                <w:szCs w:val="20"/>
+                <w:lang w:eastAsia="es-AR"/>
+              </w:rPr>
+              <w:t>RF02,</w:t>
+            </w:r>
+            <w:r>
+              <w:rPr>
+                <w:rFonts w:ascii="Arial" w:eastAsia="Times New Roman" w:hAnsi="Arial" w:cs="Arial"/>
+                <w:sz w:val="20"/>
+                <w:szCs w:val="20"/>
+                <w:lang w:eastAsia="es-AR"/>
+              </w:rPr>
+              <w:t xml:space="preserve"> </w:t>
+            </w:r>
+            <w:r>
+              <w:rPr>
+                <w:rFonts w:ascii="Arial" w:eastAsia="Times New Roman" w:hAnsi="Arial" w:cs="Arial"/>
+                <w:sz w:val="20"/>
+                <w:szCs w:val="20"/>
+                <w:lang w:eastAsia="es-AR"/>
+              </w:rPr>
+              <w:t>RNF0</w:t>
+            </w:r>
+            <w:r>
+              <w:rPr>
+                <w:rFonts w:ascii="Arial" w:eastAsia="Times New Roman" w:hAnsi="Arial" w:cs="Arial"/>
+                <w:sz w:val="20"/>
+                <w:szCs w:val="20"/>
+                <w:lang w:eastAsia="es-AR"/>
+              </w:rPr>
+              <w:t>1</w:t>
+            </w:r>
+            <w:r>
+              <w:rPr>
+                <w:rFonts w:ascii="Arial" w:eastAsia="Times New Roman" w:hAnsi="Arial" w:cs="Arial"/>
+                <w:sz w:val="20"/>
+                <w:szCs w:val="20"/>
+                <w:lang w:eastAsia="es-AR"/>
+              </w:rPr>
+              <w:t>,</w:t>
+            </w:r>
+            <w:r>
+              <w:rPr>
+                <w:rFonts w:ascii="Arial" w:eastAsia="Times New Roman" w:hAnsi="Arial" w:cs="Arial"/>
+                <w:sz w:val="20"/>
+                <w:szCs w:val="20"/>
+                <w:lang w:eastAsia="es-AR"/>
+              </w:rPr>
+              <w:t xml:space="preserve"> </w:t>
+            </w:r>
+            <w:r>
+              <w:rPr>
+                <w:rFonts w:ascii="Arial" w:eastAsia="Times New Roman" w:hAnsi="Arial" w:cs="Arial"/>
+                <w:sz w:val="20"/>
+                <w:szCs w:val="20"/>
+                <w:lang w:eastAsia="es-AR"/>
+              </w:rPr>
+              <w:t>RNF02.</w:t>
+            </w:r>
           </w:p>
         </w:tc>
       </w:tr>
@@ -434,7 +515,25 @@
                 <w:szCs w:val="20"/>
                 <w:lang w:eastAsia="es-AR"/>
               </w:rPr>
-              <w:t>Cordoba Pablo, Dominguez Jacobo</w:t>
+              <w:t xml:space="preserve">Cordoba Pablo, </w:t>
+            </w:r>
+            <w:r>
+              <w:rPr>
+                <w:rFonts w:ascii="Arial" w:eastAsia="Times New Roman" w:hAnsi="Arial" w:cs="Arial"/>
+                <w:sz w:val="20"/>
+                <w:szCs w:val="20"/>
+                <w:lang w:eastAsia="es-AR"/>
+              </w:rPr>
+              <w:t>Domínguez</w:t>
+            </w:r>
+            <w:r>
+              <w:rPr>
+                <w:rFonts w:ascii="Arial" w:eastAsia="Times New Roman" w:hAnsi="Arial" w:cs="Arial"/>
+                <w:sz w:val="20"/>
+                <w:szCs w:val="20"/>
+                <w:lang w:eastAsia="es-AR"/>
+              </w:rPr>
+              <w:t xml:space="preserve"> Jacobo</w:t>
             </w:r>
           </w:p>
         </w:tc>
@@ -1052,6 +1151,24 @@
                 <w:szCs w:val="20"/>
                 <w:lang w:eastAsia="es-AR"/>
               </w:rPr>
+              <w:t xml:space="preserve">Paso 2 </w:t>
+            </w:r>
+            <w:r>
+              <w:rPr>
+                <w:rFonts w:ascii="Arial" w:eastAsia="Times New Roman" w:hAnsi="Arial" w:cs="Arial"/>
+                <w:sz w:val="20"/>
+                <w:szCs w:val="20"/>
+                <w:lang w:eastAsia="es-AR"/>
+              </w:rPr>
+              <w:t>:</w:t>
+            </w:r>
+            <w:r>
+              <w:rPr>
+                <w:rFonts w:ascii="Arial" w:eastAsia="Times New Roman" w:hAnsi="Arial" w:cs="Arial"/>
+                <w:sz w:val="20"/>
+                <w:szCs w:val="20"/>
+                <w:lang w:eastAsia="es-AR"/>
+              </w:rPr>
               <w:t>CUD</w:t>
             </w:r>
             <w:r>
@@ -1079,34 +1196,7 @@
                 <w:szCs w:val="20"/>
                 <w:lang w:eastAsia="es-AR"/>
               </w:rPr>
-              <w:t>Filtrar:</w:t>
-            </w:r>
-            <w:r>
-              <w:rPr>
-                <w:rFonts w:ascii="Arial" w:eastAsia="Times New Roman" w:hAnsi="Arial" w:cs="Arial"/>
-                <w:sz w:val="20"/>
-                <w:szCs w:val="20"/>
-                <w:lang w:eastAsia="es-AR"/>
-              </w:rPr>
-              <w:t xml:space="preserve"> </w:t>
-            </w:r>
-            <w:r>
-              <w:rPr>
-                <w:rFonts w:ascii="Arial" w:eastAsia="Times New Roman" w:hAnsi="Arial" w:cs="Arial"/>
-                <w:sz w:val="20"/>
-                <w:szCs w:val="20"/>
-                <w:lang w:eastAsia="es-AR"/>
-              </w:rPr>
-              <w:t>P</w:t>
-            </w:r>
-            <w:r>
-              <w:rPr>
-                <w:rFonts w:ascii="Arial" w:eastAsia="Times New Roman" w:hAnsi="Arial" w:cs="Arial"/>
-                <w:sz w:val="20"/>
-                <w:szCs w:val="20"/>
-                <w:lang w:eastAsia="es-AR"/>
-              </w:rPr>
-              <w:t xml:space="preserve">aso 2 </w:t>
+              <w:t>Filtrar</w:t>
             </w:r>
           </w:p>
         </w:tc>
@@ -1463,7 +1553,7 @@
       </w:tr>
       <w:tr>
         <w:trPr>
-          <w:trHeight w:val="1340"/>
+          <w:trHeight w:val="439"/>
         </w:trPr>
         <w:tc>
           <w:tcPr>
@@ -1510,71 +1600,8 @@
                 <w:szCs w:val="20"/>
                 <w:lang w:eastAsia="es-AR"/>
               </w:rPr>
-              <w:t>tiene la posibilidad de realizar filtros de las siguientes manera:</w:t>
-            </w:r>
-          </w:p>
-          <w:p>
-            <w:pPr>
-              <w:pStyle w:val="Prrafodelista"/>
-              <w:numPr>
-                <w:ilvl w:val="0"/>
-                <w:numId w:val="7"/>
-              </w:numPr>
-              <w:spacing w:after="0" w:line="240" w:lineRule="auto"/>
-              <w:rPr>
-                <w:rFonts w:ascii="Arial" w:eastAsia="Times New Roman" w:hAnsi="Arial" w:cs="Arial"/>
-                <w:sz w:val="20"/>
-                <w:szCs w:val="20"/>
-                <w:lang w:eastAsia="es-AR"/>
-              </w:rPr>
-            </w:pPr>
-            <w:r>
-              <w:rPr>
-                <w:rFonts w:ascii="Arial" w:eastAsia="Times New Roman" w:hAnsi="Arial" w:cs="Arial"/>
-                <w:sz w:val="20"/>
-                <w:szCs w:val="20"/>
-                <w:lang w:eastAsia="es-AR"/>
-              </w:rPr>
-              <w:t>Ingresando valores en el campo de búsqueda.</w:t>
-            </w:r>
-          </w:p>
-          <w:p>
-            <w:pPr>
-              <w:pStyle w:val="Prrafodelista"/>
-              <w:numPr>
-                <w:ilvl w:val="0"/>
-                <w:numId w:val="7"/>
-              </w:numPr>
-              <w:spacing w:after="0" w:line="240" w:lineRule="auto"/>
-              <w:rPr>
-                <w:rFonts w:ascii="Arial" w:eastAsia="Times New Roman" w:hAnsi="Arial" w:cs="Arial"/>
-                <w:sz w:val="20"/>
-                <w:szCs w:val="20"/>
-                <w:lang w:eastAsia="es-AR"/>
-              </w:rPr>
-            </w:pPr>
-            <w:r>
-              <w:rPr>
-                <w:rFonts w:ascii="Arial" w:eastAsia="Times New Roman" w:hAnsi="Arial" w:cs="Arial"/>
-                <w:sz w:val="20"/>
-                <w:szCs w:val="20"/>
-                <w:lang w:eastAsia="es-AR"/>
-              </w:rPr>
-              <w:t>Seleccionando una categoría dentro de la lista brindada.</w:t>
-            </w:r>
-          </w:p>
-          <w:p>
-            <w:pPr>
-              <w:pStyle w:val="Prrafodelista"/>
-              <w:spacing w:after="0" w:line="240" w:lineRule="auto"/>
-              <w:ind w:left="470"/>
-              <w:rPr>
-                <w:rFonts w:ascii="Arial" w:eastAsia="Times New Roman" w:hAnsi="Arial" w:cs="Arial"/>
-                <w:sz w:val="20"/>
-                <w:szCs w:val="20"/>
-                <w:lang w:eastAsia="es-AR"/>
-              </w:rPr>
-            </w:pPr>
+              <w:t>puede realizar una búsqueda</w:t>
+            </w:r>
           </w:p>
         </w:tc>
         <w:tc>
@@ -1653,6 +1680,15 @@
                 <w:lang w:eastAsia="es-AR"/>
               </w:rPr>
               <w:t>Negocios</w:t>
+            </w:r>
+            <w:r>
+              <w:rPr>
+                <w:rFonts w:ascii="Arial" w:eastAsia="Times New Roman" w:hAnsi="Arial" w:cs="Arial"/>
+                <w:sz w:val="20"/>
+                <w:szCs w:val="20"/>
+                <w:lang w:eastAsia="es-AR"/>
+              </w:rPr>
+              <w:t>.</w:t>
             </w:r>
           </w:p>
         </w:tc>
@@ -2282,6 +2318,69 @@
                 <w:lang w:eastAsia="es-AR"/>
               </w:rPr>
             </w:pPr>
+            <w:r>
+              <w:rPr>
+                <w:rFonts w:ascii="Arial" w:eastAsia="Times New Roman" w:hAnsi="Arial" w:cs="Arial"/>
+                <w:sz w:val="20"/>
+                <w:szCs w:val="20"/>
+                <w:lang w:eastAsia="es-AR"/>
+              </w:rPr>
+              <w:t xml:space="preserve">RF01, RF03, RNF01, </w:t>
+            </w:r>
+            <w:r>
+              <w:rPr>
+                <w:rFonts w:ascii="Arial" w:eastAsia="Times New Roman" w:hAnsi="Arial" w:cs="Arial"/>
+                <w:sz w:val="20"/>
+                <w:szCs w:val="20"/>
+                <w:lang w:eastAsia="es-AR"/>
+              </w:rPr>
+              <w:t>RNF0</w:t>
+            </w:r>
+            <w:r>
+              <w:rPr>
+                <w:rFonts w:ascii="Arial" w:eastAsia="Times New Roman" w:hAnsi="Arial" w:cs="Arial"/>
+                <w:sz w:val="20"/>
+                <w:szCs w:val="20"/>
+                <w:lang w:eastAsia="es-AR"/>
+              </w:rPr>
+              <w:t xml:space="preserve">3, </w:t>
+            </w:r>
+            <w:r>
+              <w:rPr>
+                <w:rFonts w:ascii="Arial" w:eastAsia="Times New Roman" w:hAnsi="Arial" w:cs="Arial"/>
+                <w:sz w:val="20"/>
+                <w:szCs w:val="20"/>
+                <w:lang w:eastAsia="es-AR"/>
+              </w:rPr>
+              <w:t>RNF0</w:t>
+            </w:r>
+            <w:r>
+              <w:rPr>
+                <w:rFonts w:ascii="Arial" w:eastAsia="Times New Roman" w:hAnsi="Arial" w:cs="Arial"/>
+                <w:sz w:val="20"/>
+                <w:szCs w:val="20"/>
+                <w:lang w:eastAsia="es-AR"/>
+              </w:rPr>
+              <w:t xml:space="preserve">4, </w:t>
+            </w:r>
+            <w:r>
+              <w:rPr>
+                <w:rFonts w:ascii="Arial" w:eastAsia="Times New Roman" w:hAnsi="Arial" w:cs="Arial"/>
+                <w:sz w:val="20"/>
+                <w:szCs w:val="20"/>
+                <w:lang w:eastAsia="es-AR"/>
+              </w:rPr>
+              <w:t>RNF0</w:t>
+            </w:r>
+            <w:r>
+              <w:rPr>
+                <w:rFonts w:ascii="Arial" w:eastAsia="Times New Roman" w:hAnsi="Arial" w:cs="Arial"/>
+                <w:sz w:val="20"/>
+                <w:szCs w:val="20"/>
+                <w:lang w:eastAsia="es-AR"/>
+              </w:rPr>
+              <w:t>5</w:t>
+            </w:r>
           </w:p>
         </w:tc>
       </w:tr>
@@ -2359,7 +2458,25 @@
                 <w:szCs w:val="20"/>
                 <w:lang w:eastAsia="es-AR"/>
               </w:rPr>
-              <w:t>Cordoba Pablo, Dominguez Jacobo</w:t>
+              <w:t xml:space="preserve">Cordoba Pablo, </w:t>
+            </w:r>
+            <w:r>
+              <w:rPr>
+                <w:rFonts w:ascii="Arial" w:eastAsia="Times New Roman" w:hAnsi="Arial" w:cs="Arial"/>
+                <w:sz w:val="20"/>
+                <w:szCs w:val="20"/>
+                <w:lang w:eastAsia="es-AR"/>
+              </w:rPr>
+              <w:t>Domínguez</w:t>
+            </w:r>
+            <w:r>
+              <w:rPr>
+                <w:rFonts w:ascii="Arial" w:eastAsia="Times New Roman" w:hAnsi="Arial" w:cs="Arial"/>
+                <w:sz w:val="20"/>
+                <w:szCs w:val="20"/>
+                <w:lang w:eastAsia="es-AR"/>
+              </w:rPr>
+              <w:t xml:space="preserve"> Jacobo</w:t>
             </w:r>
           </w:p>
         </w:tc>
@@ -3532,11 +3649,42 @@
             <w:r>
               <w:rPr>
                 <w:rFonts w:ascii="Arial" w:eastAsia="Times New Roman" w:hAnsi="Arial" w:cs="Arial"/>
-                <w:sz w:val="20"/>
-                <w:szCs w:val="20"/>
-                <w:lang w:eastAsia="es-AR"/>
-              </w:rPr>
-              <w:t>El actor selecciona un plato. (caso de inclusión)</w:t>
+                <w:color w:val="FF0000"/>
+                <w:sz w:val="20"/>
+                <w:szCs w:val="20"/>
+                <w:lang w:eastAsia="es-AR"/>
+              </w:rPr>
+              <w:t xml:space="preserve">El actor </w:t>
+            </w:r>
+            <w:r>
+              <w:rPr>
+                <w:rFonts w:ascii="Arial" w:eastAsia="Times New Roman" w:hAnsi="Arial" w:cs="Arial"/>
+                <w:color w:val="FF0000"/>
+                <w:sz w:val="20"/>
+                <w:szCs w:val="20"/>
+                <w:lang w:eastAsia="es-AR"/>
+              </w:rPr>
+              <w:t>hace click en el botón (+) para agregar un plato.</w:t>
+            </w:r>
+            <w:r>
+              <w:rPr>
+                <w:rFonts w:ascii="Arial" w:eastAsia="Times New Roman" w:hAnsi="Arial" w:cs="Arial"/>
+                <w:color w:val="FF0000"/>
+                <w:sz w:val="20"/>
+                <w:szCs w:val="20"/>
+                <w:lang w:eastAsia="es-AR"/>
+              </w:rPr>
+              <w:t xml:space="preserve"> Invocando al CUD03- </w:t>
+            </w:r>
+            <w:r>
+              <w:rPr>
+                <w:rFonts w:ascii="Arial" w:eastAsia="Times New Roman" w:hAnsi="Arial" w:cs="Arial"/>
+                <w:color w:val="FF0000"/>
+                <w:sz w:val="20"/>
+                <w:szCs w:val="20"/>
+                <w:lang w:eastAsia="es-AR"/>
+              </w:rPr>
+              <w:t>Agregar Plato Pedido</w:t>
             </w:r>
           </w:p>
         </w:tc>
@@ -3789,16 +3937,7 @@
                 <w:szCs w:val="20"/>
                 <w:lang w:eastAsia="es-AR"/>
               </w:rPr>
-              <w:t xml:space="preserve">El actor </w:t>
-            </w:r>
-            <w:r>
-              <w:rPr>
-                <w:rFonts w:ascii="Arial" w:eastAsia="Times New Roman" w:hAnsi="Arial" w:cs="Arial"/>
-                <w:sz w:val="20"/>
-                <w:szCs w:val="20"/>
-                <w:lang w:eastAsia="es-AR"/>
-              </w:rPr>
-              <w:t xml:space="preserve">reintenta o cierra la página. </w:t>
+              <w:t>El actor acepta el mensaje y reintenta o cierra la página.</w:t>
             </w:r>
           </w:p>
         </w:tc>
@@ -4342,6 +4481,15 @@
                 <w:lang w:eastAsia="es-AR"/>
               </w:rPr>
             </w:pPr>
+            <w:r>
+              <w:rPr>
+                <w:rFonts w:ascii="Arial" w:eastAsia="Times New Roman" w:hAnsi="Arial" w:cs="Arial"/>
+                <w:sz w:val="20"/>
+                <w:szCs w:val="20"/>
+                <w:lang w:eastAsia="es-AR"/>
+              </w:rPr>
+              <w:t>RF01, RF04, RNF01</w:t>
+            </w:r>
           </w:p>
         </w:tc>
       </w:tr>
@@ -4419,7 +4567,25 @@
                 <w:szCs w:val="20"/>
                 <w:lang w:eastAsia="es-AR"/>
               </w:rPr>
-              <w:t>Cordoba Pablo, Dominguez Jacobo</w:t>
+              <w:t xml:space="preserve">Cordoba Pablo, </w:t>
+            </w:r>
+            <w:r>
+              <w:rPr>
+                <w:rFonts w:ascii="Arial" w:eastAsia="Times New Roman" w:hAnsi="Arial" w:cs="Arial"/>
+                <w:sz w:val="20"/>
+                <w:szCs w:val="20"/>
+                <w:lang w:eastAsia="es-AR"/>
+              </w:rPr>
+              <w:t>Domínguez</w:t>
+            </w:r>
+            <w:r>
+              <w:rPr>
+                <w:rFonts w:ascii="Arial" w:eastAsia="Times New Roman" w:hAnsi="Arial" w:cs="Arial"/>
+                <w:sz w:val="20"/>
+                <w:szCs w:val="20"/>
+                <w:lang w:eastAsia="es-AR"/>
+              </w:rPr>
+              <w:t xml:space="preserve"> Jacobo</w:t>
             </w:r>
           </w:p>
         </w:tc>
@@ -5144,6 +5310,7 @@
                 <w:numId w:val="3"/>
               </w:numPr>
               <w:spacing w:after="0" w:line="240" w:lineRule="auto"/>
+              <w:ind w:left="470" w:hanging="357"/>
               <w:rPr>
                 <w:rFonts w:ascii="Arial" w:eastAsia="Times New Roman" w:hAnsi="Arial" w:cs="Arial"/>
                 <w:sz w:val="20"/>
@@ -5167,7 +5334,25 @@
                 <w:szCs w:val="20"/>
                 <w:lang w:eastAsia="es-AR"/>
               </w:rPr>
-              <w:t xml:space="preserve">un popup con el nombre del ítem escogido, un imput para que el actor ingrese una </w:t>
+              <w:t>un popup con el</w:t>
+            </w:r>
+            <w:r>
+              <w:rPr>
+                <w:rFonts w:ascii="Arial" w:eastAsia="Times New Roman" w:hAnsi="Arial" w:cs="Arial"/>
+                <w:sz w:val="20"/>
+                <w:szCs w:val="20"/>
+                <w:lang w:eastAsia="es-AR"/>
+              </w:rPr>
+              <w:t xml:space="preserve"> nombre del ítem escogido, un in</w:t>
+            </w:r>
+            <w:r>
+              <w:rPr>
+                <w:rFonts w:ascii="Arial" w:eastAsia="Times New Roman" w:hAnsi="Arial" w:cs="Arial"/>
+                <w:sz w:val="20"/>
+                <w:szCs w:val="20"/>
+                <w:lang w:eastAsia="es-AR"/>
+              </w:rPr>
+              <w:t xml:space="preserve">put para que el actor ingrese una </w:t>
             </w:r>
             <w:r>
               <w:rPr>
@@ -5260,7 +5445,7 @@
                 <w:szCs w:val="20"/>
                 <w:lang w:eastAsia="es-AR"/>
               </w:rPr>
-              <w:t>El sistema muestra una página con un mensaje de error.</w:t>
+              <w:t>El sistema muestra un mensaje de error.</w:t>
             </w:r>
           </w:p>
           <w:p>
@@ -5304,7 +5489,16 @@
                 <w:szCs w:val="20"/>
                 <w:lang w:eastAsia="es-AR"/>
               </w:rPr>
-              <w:t xml:space="preserve"> recarga o cierra la página.</w:t>
+              <w:t xml:space="preserve"> acepta el mensaje y reintenta o cierra la página.</w:t>
+            </w:r>
+            <w:r>
+              <w:rPr>
+                <w:rFonts w:ascii="Arial" w:eastAsia="Times New Roman" w:hAnsi="Arial" w:cs="Arial"/>
+                <w:sz w:val="20"/>
+                <w:szCs w:val="20"/>
+                <w:lang w:eastAsia="es-AR"/>
+              </w:rPr>
+              <w:t xml:space="preserve"> </w:t>
             </w:r>
           </w:p>
         </w:tc>
@@ -5465,23 +5659,53 @@
           <w:p>
             <w:pPr>
               <w:pStyle w:val="Prrafodelista"/>
-              <w:spacing w:after="0" w:line="240" w:lineRule="auto"/>
-              <w:ind w:left="113"/>
-              <w:rPr>
-                <w:rFonts w:ascii="Arial" w:eastAsia="Times New Roman" w:hAnsi="Arial" w:cs="Arial"/>
-                <w:sz w:val="20"/>
-                <w:szCs w:val="20"/>
-                <w:lang w:eastAsia="es-AR"/>
-              </w:rPr>
-            </w:pPr>
-            <w:r>
-              <w:rPr>
-                <w:rFonts w:ascii="Arial" w:eastAsia="Times New Roman" w:hAnsi="Arial" w:cs="Arial"/>
-                <w:sz w:val="20"/>
-                <w:szCs w:val="20"/>
-                <w:lang w:eastAsia="es-AR"/>
-              </w:rPr>
-              <w:t xml:space="preserve">3.1 El actor hace click en cerrar </w:t>
+              <w:numPr>
+                <w:ilvl w:val="1"/>
+                <w:numId w:val="3"/>
+              </w:numPr>
+              <w:spacing w:after="0" w:line="240" w:lineRule="auto"/>
+              <w:ind w:left="470" w:hanging="357"/>
+              <w:rPr>
+                <w:rFonts w:ascii="Arial" w:eastAsia="Times New Roman" w:hAnsi="Arial" w:cs="Arial"/>
+                <w:sz w:val="20"/>
+                <w:szCs w:val="20"/>
+                <w:lang w:eastAsia="es-AR"/>
+              </w:rPr>
+            </w:pPr>
+            <w:r>
+              <w:rPr>
+                <w:rFonts w:ascii="Arial" w:eastAsia="Times New Roman" w:hAnsi="Arial" w:cs="Arial"/>
+                <w:sz w:val="20"/>
+                <w:szCs w:val="20"/>
+                <w:lang w:eastAsia="es-AR"/>
+              </w:rPr>
+              <w:t xml:space="preserve">El actor hace click en cerrar </w:t>
+            </w:r>
+          </w:p>
+          <w:p>
+            <w:pPr>
+              <w:pStyle w:val="Prrafodelista"/>
+              <w:numPr>
+                <w:ilvl w:val="1"/>
+                <w:numId w:val="3"/>
+              </w:numPr>
+              <w:spacing w:after="0" w:line="240" w:lineRule="auto"/>
+              <w:ind w:left="470" w:hanging="357"/>
+              <w:rPr>
+                <w:rFonts w:ascii="Arial" w:eastAsia="Times New Roman" w:hAnsi="Arial" w:cs="Arial"/>
+                <w:sz w:val="20"/>
+                <w:szCs w:val="20"/>
+                <w:lang w:eastAsia="es-AR"/>
+              </w:rPr>
+            </w:pPr>
+            <w:r>
+              <w:rPr>
+                <w:rFonts w:ascii="Arial" w:eastAsia="Times New Roman" w:hAnsi="Arial" w:cs="Arial"/>
+                <w:sz w:val="20"/>
+                <w:szCs w:val="20"/>
+                <w:lang w:eastAsia="es-AR"/>
+              </w:rPr>
+              <w:t>El sistema envía al actor a la página realizar pedido, sin realizar modificaciones en el detalle.</w:t>
             </w:r>
           </w:p>
         </w:tc>
@@ -5553,29 +5777,15 @@
           </w:tcPr>
           <w:p>
             <w:pPr>
-              <w:pStyle w:val="Prrafodelista"/>
-              <w:numPr>
-                <w:ilvl w:val="1"/>
-                <w:numId w:val="3"/>
-              </w:numPr>
-              <w:spacing w:after="0" w:line="240" w:lineRule="auto"/>
-              <w:ind w:left="470" w:hanging="357"/>
-              <w:rPr>
-                <w:rFonts w:ascii="Arial" w:eastAsia="Times New Roman" w:hAnsi="Arial" w:cs="Arial"/>
-                <w:sz w:val="20"/>
-                <w:szCs w:val="20"/>
-                <w:lang w:eastAsia="es-AR"/>
-              </w:rPr>
-            </w:pPr>
-            <w:r>
-              <w:rPr>
-                <w:rFonts w:ascii="Arial" w:eastAsia="Times New Roman" w:hAnsi="Arial" w:cs="Arial"/>
-                <w:sz w:val="20"/>
-                <w:szCs w:val="20"/>
-                <w:lang w:eastAsia="es-AR"/>
-              </w:rPr>
-              <w:t>El sistema envía al actor a la página realizar pedido, sin realizar modificaciones en el detalle.</w:t>
-            </w:r>
+              <w:spacing w:after="0" w:line="240" w:lineRule="auto"/>
+              <w:ind w:left="113"/>
+              <w:rPr>
+                <w:rFonts w:ascii="Arial" w:eastAsia="Times New Roman" w:hAnsi="Arial" w:cs="Arial"/>
+                <w:sz w:val="20"/>
+                <w:szCs w:val="20"/>
+                <w:lang w:eastAsia="es-AR"/>
+              </w:rPr>
+            </w:pPr>
           </w:p>
         </w:tc>
       </w:tr>
@@ -6033,6 +6243,15 @@
                 <w:lang w:eastAsia="es-AR"/>
               </w:rPr>
             </w:pPr>
+            <w:r>
+              <w:rPr>
+                <w:rFonts w:ascii="Arial" w:eastAsia="Times New Roman" w:hAnsi="Arial" w:cs="Arial"/>
+                <w:sz w:val="20"/>
+                <w:szCs w:val="20"/>
+                <w:lang w:eastAsia="es-AR"/>
+              </w:rPr>
+              <w:t>RF01, RF04, RNF01</w:t>
+            </w:r>
           </w:p>
         </w:tc>
       </w:tr>
@@ -6110,7 +6329,25 @@
                 <w:szCs w:val="20"/>
                 <w:lang w:eastAsia="es-AR"/>
               </w:rPr>
-              <w:t>Cordoba Pablo, Dominguez Jacobo</w:t>
+              <w:t xml:space="preserve">Cordoba Pablo, </w:t>
+            </w:r>
+            <w:r>
+              <w:rPr>
+                <w:rFonts w:ascii="Arial" w:eastAsia="Times New Roman" w:hAnsi="Arial" w:cs="Arial"/>
+                <w:sz w:val="20"/>
+                <w:szCs w:val="20"/>
+                <w:lang w:eastAsia="es-AR"/>
+              </w:rPr>
+              <w:t>Domínguez</w:t>
+            </w:r>
+            <w:r>
+              <w:rPr>
+                <w:rFonts w:ascii="Arial" w:eastAsia="Times New Roman" w:hAnsi="Arial" w:cs="Arial"/>
+                <w:sz w:val="20"/>
+                <w:szCs w:val="20"/>
+                <w:lang w:eastAsia="es-AR"/>
+              </w:rPr>
+              <w:t xml:space="preserve"> Jacobo</w:t>
             </w:r>
           </w:p>
         </w:tc>
@@ -6354,7 +6591,7 @@
       </w:tr>
       <w:tr>
         <w:trPr>
-          <w:trHeight w:val="362"/>
+          <w:trHeight w:val="220"/>
         </w:trPr>
         <w:tc>
           <w:tcPr>
@@ -6434,19 +6671,26 @@
                 <w:szCs w:val="20"/>
                 <w:lang w:eastAsia="es-AR"/>
               </w:rPr>
-              <w:t>modificar un plato del pedido en trámite</w:t>
-            </w:r>
-          </w:p>
-          <w:p>
-            <w:pPr>
-              <w:spacing w:after="0" w:line="240" w:lineRule="auto"/>
-              <w:rPr>
-                <w:rFonts w:ascii="Arial" w:eastAsia="Times New Roman" w:hAnsi="Arial" w:cs="Arial"/>
-                <w:sz w:val="20"/>
-                <w:szCs w:val="20"/>
-                <w:lang w:eastAsia="es-AR"/>
-              </w:rPr>
-            </w:pPr>
+              <w:t>modificar</w:t>
+            </w:r>
+            <w:r>
+              <w:rPr>
+                <w:rFonts w:ascii="Arial" w:eastAsia="Times New Roman" w:hAnsi="Arial" w:cs="Arial"/>
+                <w:sz w:val="20"/>
+                <w:szCs w:val="20"/>
+                <w:lang w:eastAsia="es-AR"/>
+              </w:rPr>
+              <w:t xml:space="preserve"> la cantidad de un ítem</w:t>
+            </w:r>
+            <w:r>
+              <w:rPr>
+                <w:rFonts w:ascii="Arial" w:eastAsia="Times New Roman" w:hAnsi="Arial" w:cs="Arial"/>
+                <w:sz w:val="20"/>
+                <w:szCs w:val="20"/>
+                <w:lang w:eastAsia="es-AR"/>
+              </w:rPr>
+              <w:t xml:space="preserve"> del pedido en trámite</w:t>
+            </w:r>
           </w:p>
         </w:tc>
       </w:tr>
@@ -7474,6 +7718,15 @@
                 <w:lang w:eastAsia="es-AR"/>
               </w:rPr>
             </w:pPr>
+            <w:r>
+              <w:rPr>
+                <w:rFonts w:ascii="Arial" w:eastAsia="Times New Roman" w:hAnsi="Arial" w:cs="Arial"/>
+                <w:sz w:val="20"/>
+                <w:szCs w:val="20"/>
+                <w:lang w:eastAsia="es-AR"/>
+              </w:rPr>
+              <w:t>RF01, RF04, RNF01</w:t>
+            </w:r>
           </w:p>
         </w:tc>
       </w:tr>
@@ -7551,7 +7804,25 @@
                 <w:szCs w:val="20"/>
                 <w:lang w:eastAsia="es-AR"/>
               </w:rPr>
-              <w:t>Cordoba Pablo, Dominguez Jacobo</w:t>
+              <w:t xml:space="preserve">Cordoba Pablo, </w:t>
+            </w:r>
+            <w:r>
+              <w:rPr>
+                <w:rFonts w:ascii="Arial" w:eastAsia="Times New Roman" w:hAnsi="Arial" w:cs="Arial"/>
+                <w:sz w:val="20"/>
+                <w:szCs w:val="20"/>
+                <w:lang w:eastAsia="es-AR"/>
+              </w:rPr>
+              <w:t>Domínguez</w:t>
+            </w:r>
+            <w:r>
+              <w:rPr>
+                <w:rFonts w:ascii="Arial" w:eastAsia="Times New Roman" w:hAnsi="Arial" w:cs="Arial"/>
+                <w:sz w:val="20"/>
+                <w:szCs w:val="20"/>
+                <w:lang w:eastAsia="es-AR"/>
+              </w:rPr>
+              <w:t xml:space="preserve"> Jacobo</w:t>
             </w:r>
           </w:p>
         </w:tc>
@@ -7795,7 +8066,7 @@
       </w:tr>
       <w:tr>
         <w:trPr>
-          <w:trHeight w:val="362"/>
+          <w:trHeight w:val="220"/>
         </w:trPr>
         <w:tc>
           <w:tcPr>
@@ -7884,19 +8155,26 @@
                 <w:szCs w:val="20"/>
                 <w:lang w:eastAsia="es-AR"/>
               </w:rPr>
-              <w:t xml:space="preserve"> un plato del pedido en trámite</w:t>
-            </w:r>
-          </w:p>
-          <w:p>
-            <w:pPr>
-              <w:spacing w:after="0" w:line="240" w:lineRule="auto"/>
-              <w:rPr>
-                <w:rFonts w:ascii="Arial" w:eastAsia="Times New Roman" w:hAnsi="Arial" w:cs="Arial"/>
-                <w:sz w:val="20"/>
-                <w:szCs w:val="20"/>
-                <w:lang w:eastAsia="es-AR"/>
-              </w:rPr>
-            </w:pPr>
+              <w:t xml:space="preserve"> un </w:t>
+            </w:r>
+            <w:r>
+              <w:rPr>
+                <w:rFonts w:ascii="Arial" w:eastAsia="Times New Roman" w:hAnsi="Arial" w:cs="Arial"/>
+                <w:sz w:val="20"/>
+                <w:szCs w:val="20"/>
+                <w:lang w:eastAsia="es-AR"/>
+              </w:rPr>
+              <w:t>ítem</w:t>
+            </w:r>
+            <w:r>
+              <w:rPr>
+                <w:rFonts w:ascii="Arial" w:eastAsia="Times New Roman" w:hAnsi="Arial" w:cs="Arial"/>
+                <w:sz w:val="20"/>
+                <w:szCs w:val="20"/>
+                <w:lang w:eastAsia="es-AR"/>
+              </w:rPr>
+              <w:t xml:space="preserve"> del pedido en trámite</w:t>
+            </w:r>
           </w:p>
         </w:tc>
       </w:tr>
@@ -8153,8 +8431,6 @@
               </w:rPr>
               <w:t>Punto de extensión CUD02- Gestionar Pedido. Paso 2.b. El actor elimina uno a varios ítems del detalle de pedido</w:t>
             </w:r>
-            <w:bookmarkStart w:id="0" w:name="_GoBack"/>
-            <w:bookmarkEnd w:id="0"/>
           </w:p>
         </w:tc>
       </w:tr>
@@ -8270,14 +8546,16 @@
               <w:ind w:left="470" w:hanging="357"/>
               <w:rPr>
                 <w:rFonts w:ascii="Arial" w:eastAsia="Times New Roman" w:hAnsi="Arial" w:cs="Arial"/>
-                <w:sz w:val="20"/>
-                <w:szCs w:val="20"/>
-                <w:lang w:eastAsia="es-AR"/>
-              </w:rPr>
-            </w:pPr>
-            <w:r>
-              <w:rPr>
-                <w:rFonts w:ascii="Arial" w:eastAsia="Times New Roman" w:hAnsi="Arial" w:cs="Arial"/>
+                <w:color w:val="FF0000"/>
+                <w:sz w:val="20"/>
+                <w:szCs w:val="20"/>
+                <w:lang w:eastAsia="es-AR"/>
+              </w:rPr>
+            </w:pPr>
+            <w:r>
+              <w:rPr>
+                <w:rFonts w:ascii="Arial" w:eastAsia="Times New Roman" w:hAnsi="Arial" w:cs="Arial"/>
+                <w:color w:val="FF0000"/>
                 <w:sz w:val="20"/>
                 <w:szCs w:val="20"/>
                 <w:lang w:eastAsia="es-AR"/>
@@ -8295,14 +8573,16 @@
               <w:spacing w:after="0" w:line="240" w:lineRule="auto"/>
               <w:rPr>
                 <w:rFonts w:ascii="Arial" w:eastAsia="Times New Roman" w:hAnsi="Arial" w:cs="Arial"/>
-                <w:sz w:val="20"/>
-                <w:szCs w:val="20"/>
-                <w:lang w:eastAsia="es-AR"/>
-              </w:rPr>
-            </w:pPr>
-            <w:r>
-              <w:rPr>
-                <w:rFonts w:ascii="Arial" w:eastAsia="Times New Roman" w:hAnsi="Arial" w:cs="Arial"/>
+                <w:color w:val="FF0000"/>
+                <w:sz w:val="20"/>
+                <w:szCs w:val="20"/>
+                <w:lang w:eastAsia="es-AR"/>
+              </w:rPr>
+            </w:pPr>
+            <w:r>
+              <w:rPr>
+                <w:rFonts w:ascii="Arial" w:eastAsia="Times New Roman" w:hAnsi="Arial" w:cs="Arial"/>
+                <w:color w:val="FF0000"/>
                 <w:sz w:val="20"/>
                 <w:szCs w:val="20"/>
                 <w:lang w:eastAsia="es-AR"/>
@@ -8328,6 +8608,7 @@
             <w:r>
               <w:rPr>
                 <w:rFonts w:ascii="Arial" w:eastAsia="Times New Roman" w:hAnsi="Arial" w:cs="Arial"/>
+                <w:color w:val="FF0000"/>
                 <w:sz w:val="20"/>
                 <w:szCs w:val="20"/>
                 <w:lang w:eastAsia="es-AR"/>
@@ -8607,20 +8888,10 @@
                 <w:szCs w:val="20"/>
                 <w:lang w:eastAsia="es-AR"/>
               </w:rPr>
-              <w:t>El actor acepta y reintenta</w:t>
-            </w:r>
-          </w:p>
-          <w:p>
-            <w:pPr>
-              <w:pStyle w:val="Prrafodelista"/>
-              <w:spacing w:after="0" w:line="240" w:lineRule="auto"/>
-              <w:rPr>
-                <w:rFonts w:ascii="Arial" w:eastAsia="Times New Roman" w:hAnsi="Arial" w:cs="Arial"/>
-                <w:sz w:val="20"/>
-                <w:szCs w:val="20"/>
-                <w:lang w:eastAsia="es-AR"/>
-              </w:rPr>
-            </w:pPr>
+              <w:t>El actor acepta el mensaje y reintenta o cierra la página.</w:t>
+            </w:r>
+            <w:bookmarkStart w:id="0" w:name="_GoBack"/>
+            <w:bookmarkEnd w:id="0"/>
           </w:p>
         </w:tc>
       </w:tr>
@@ -9338,6 +9609,15 @@
                 <w:lang w:eastAsia="es-AR"/>
               </w:rPr>
             </w:pPr>
+            <w:r>
+              <w:rPr>
+                <w:rFonts w:ascii="Arial" w:eastAsia="Times New Roman" w:hAnsi="Arial" w:cs="Arial"/>
+                <w:sz w:val="20"/>
+                <w:szCs w:val="20"/>
+                <w:lang w:eastAsia="es-AR"/>
+              </w:rPr>
+              <w:t>RF01, RNF01, RNF02, RNF04</w:t>
+            </w:r>
           </w:p>
         </w:tc>
       </w:tr>
@@ -9415,7 +9695,25 @@
                 <w:szCs w:val="20"/>
                 <w:lang w:eastAsia="es-AR"/>
               </w:rPr>
-              <w:t>Cordoba Pablo, Dominguez Jacobo</w:t>
+              <w:t xml:space="preserve">Cordoba Pablo, </w:t>
+            </w:r>
+            <w:r>
+              <w:rPr>
+                <w:rFonts w:ascii="Arial" w:eastAsia="Times New Roman" w:hAnsi="Arial" w:cs="Arial"/>
+                <w:sz w:val="20"/>
+                <w:szCs w:val="20"/>
+                <w:lang w:eastAsia="es-AR"/>
+              </w:rPr>
+              <w:t>Domínguez</w:t>
+            </w:r>
+            <w:r>
+              <w:rPr>
+                <w:rFonts w:ascii="Arial" w:eastAsia="Times New Roman" w:hAnsi="Arial" w:cs="Arial"/>
+                <w:sz w:val="20"/>
+                <w:szCs w:val="20"/>
+                <w:lang w:eastAsia="es-AR"/>
+              </w:rPr>
+              <w:t xml:space="preserve"> Jacobo</w:t>
             </w:r>
           </w:p>
         </w:tc>
@@ -10441,7 +10739,34 @@
                 <w:szCs w:val="20"/>
                 <w:lang w:eastAsia="es-AR"/>
               </w:rPr>
-              <w:t>realizado una búsqueda.</w:t>
+              <w:t xml:space="preserve">filtrado según </w:t>
+            </w:r>
+            <w:r>
+              <w:rPr>
+                <w:rFonts w:ascii="Arial" w:eastAsia="Times New Roman" w:hAnsi="Arial" w:cs="Arial"/>
+                <w:sz w:val="20"/>
+                <w:szCs w:val="20"/>
+                <w:lang w:eastAsia="es-AR"/>
+              </w:rPr>
+              <w:t>diferentes</w:t>
+            </w:r>
+            <w:r>
+              <w:rPr>
+                <w:rFonts w:ascii="Arial" w:eastAsia="Times New Roman" w:hAnsi="Arial" w:cs="Arial"/>
+                <w:sz w:val="20"/>
+                <w:szCs w:val="20"/>
+                <w:lang w:eastAsia="es-AR"/>
+              </w:rPr>
+              <w:t xml:space="preserve"> criterios</w:t>
+            </w:r>
+            <w:r>
+              <w:rPr>
+                <w:rFonts w:ascii="Arial" w:eastAsia="Times New Roman" w:hAnsi="Arial" w:cs="Arial"/>
+                <w:sz w:val="20"/>
+                <w:szCs w:val="20"/>
+                <w:lang w:eastAsia="es-AR"/>
+              </w:rPr>
+              <w:t>.</w:t>
             </w:r>
           </w:p>
         </w:tc>
@@ -12614,7 +12939,7 @@
 </file>
 
 <file path=customXml/itemProps1.xml><?xml version="1.0" encoding="utf-8"?>
-<ds:datastoreItem xmlns:ds="http://schemas.openxmlformats.org/officeDocument/2006/customXml" ds:itemID="{8892A378-6525-4B10-B318-557916934B0D}">
+<ds:datastoreItem xmlns:ds="http://schemas.openxmlformats.org/officeDocument/2006/customXml" ds:itemID="{6AF798EB-015A-418F-AE02-CD01E229E0FE}">
   <ds:schemaRefs>
     <ds:schemaRef ds:uri="http://schemas.openxmlformats.org/officeDocument/2006/bibliography"/>
   </ds:schemaRefs>

</xml_diff>